<commit_message>
Minor progress on the paper ~100 words
</commit_message>
<xml_diff>
--- a/cui-researchpaper.docx
+++ b/cui-researchpaper.docx
@@ -4,13 +4,179 @@
   <w:body>
     <w:p>
       <w:r>
-        <w:t>Conversational UI – Artificial Intelligence and Chatbots</w:t>
+        <w:t>Conversational</w:t>
+      </w:r>
+      <w:r>
+        <w:t xml:space="preserve"> API– The future of APIs?</w:t>
+      </w:r>
+    </w:p>
+    <w:p>
+      <w:r>
+        <w:rPr>
+          <w:b/>
+        </w:rPr>
+        <w:t>Introduction</w:t>
+      </w:r>
+    </w:p>
+    <w:p/>
+    <w:p>
+      <w:r>
+        <w:t xml:space="preserve">The </w:t>
+      </w:r>
+      <w:r>
+        <w:t>ever-evolving</w:t>
+      </w:r>
+      <w:r>
+        <w:t xml:space="preserve"> </w:t>
+      </w:r>
+      <w:r>
+        <w:t xml:space="preserve">research in </w:t>
+      </w:r>
+      <w:r>
+        <w:t>Artificial Intelligence</w:t>
+      </w:r>
+      <w:r>
+        <w:t>(AI)</w:t>
+      </w:r>
+      <w:r>
+        <w:t xml:space="preserve">, specifically Natural Language Processing (NLP), is </w:t>
+      </w:r>
+      <w:r>
+        <w:t xml:space="preserve">impacting the research of Human-Computer Interaction (HCI). </w:t>
+      </w:r>
+    </w:p>
+    <w:p>
+      <w:r>
+        <w:t xml:space="preserve">The continuous </w:t>
+      </w:r>
+      <w:r>
+        <w:t xml:space="preserve">growth of </w:t>
+      </w:r>
+      <w:r>
+        <w:t>research in Artificial Intelligence (AI)</w:t>
+      </w:r>
+      <w:r>
+        <w:t xml:space="preserve">, specifically Natural Language Processing (NLP), is impacting the research sector of Human-Computer Interaction (AI). </w:t>
       </w:r>
     </w:p>
     <w:p/>
     <w:p>
       <w:bookmarkStart w:id="0" w:name="_GoBack"/>
-      <w:bookmarkEnd w:id="0"/>
+      <w:r>
+        <w:t>Humans have been communicating with one another through very complex systems of communications, language being the leading example.  Language has adapted from sounds</w:t>
+      </w:r>
+      <w:r>
+        <w:t xml:space="preserve"> and </w:t>
+      </w:r>
+      <w:r>
+        <w:t>gestures</w:t>
+      </w:r>
+      <w:r>
+        <w:t>,</w:t>
+      </w:r>
+      <w:r>
+        <w:t xml:space="preserve"> to words tied with meanings</w:t>
+      </w:r>
+      <w:r>
+        <w:t>, to miniature icons also known as emojis</w:t>
+      </w:r>
+      <w:r>
+        <w:t>. Humans and machines communicate through a system of inputs and outputs using the computer mouse, computer keyboard or touch activated monitors to interact with a</w:t>
+      </w:r>
+      <w:r>
+        <w:t xml:space="preserve"> </w:t>
+      </w:r>
+      <w:r>
+        <w:t>User Interface(UI)</w:t>
+      </w:r>
+      <w:r>
+        <w:t xml:space="preserve">. </w:t>
+      </w:r>
+      <w:r>
+        <w:t>Th</w:t>
+      </w:r>
+      <w:r>
+        <w:t>is</w:t>
+      </w:r>
+      <w:r>
+        <w:t xml:space="preserve"> adaptation that humans went through to develop the language that you </w:t>
+      </w:r>
+      <w:r>
+        <w:t>read today</w:t>
+      </w:r>
+      <w:r>
+        <w:t xml:space="preserve">, </w:t>
+      </w:r>
+      <w:r>
+        <w:t>is also present in the research of Human-Computer Interaction (HCI) to develop more intuitive and efficient method of communication between humans and computers.</w:t>
+      </w:r>
+      <w:r>
+        <w:t xml:space="preserve"> Methods such as Gesture Recognition and Natural Language and Speech</w:t>
+      </w:r>
+      <w:r>
+        <w:t xml:space="preserve"> are the </w:t>
+      </w:r>
+    </w:p>
+    <w:bookmarkEnd w:id="0"/>
+    <w:p>
+      <w:r>
+        <w:t xml:space="preserve">research in Human-Computer Interaction (HCI) is also going through a similar adaptation to enable a more intuitive and efficient form of </w:t>
+      </w:r>
+      <w:r>
+        <w:t>communication between humans and computers.</w:t>
+      </w:r>
+    </w:p>
+    <w:p>
+      <w:r>
+        <w:t xml:space="preserve">Humans </w:t>
+      </w:r>
+      <w:proofErr w:type="gramStart"/>
+      <w:r>
+        <w:t>have the ability to</w:t>
+      </w:r>
+      <w:proofErr w:type="gramEnd"/>
+      <w:r>
+        <w:t xml:space="preserve"> communicate with one another through very complex systems of communications, language being the leading exampl</w:t>
+      </w:r>
+      <w:r>
+        <w:t>e.</w:t>
+      </w:r>
+      <w:r>
+        <w:t xml:space="preserve"> Language has adapted from sounds to words tied with meaning.</w:t>
+      </w:r>
+      <w:r>
+        <w:t xml:space="preserve"> Humans are limited when it comes to interacting with machines.</w:t>
+      </w:r>
+      <w:r>
+        <w:t xml:space="preserve"> </w:t>
+      </w:r>
+      <w:r>
+        <w:t xml:space="preserve">User </w:t>
+      </w:r>
+      <w:r>
+        <w:t>I</w:t>
+      </w:r>
+      <w:r>
+        <w:t>nterfaces</w:t>
+      </w:r>
+      <w:r>
+        <w:t xml:space="preserve"> (UI)</w:t>
+      </w:r>
+      <w:r>
+        <w:t xml:space="preserve">, usually graphical (GUI), are the leading examples of human-computer interaction. </w:t>
+      </w:r>
+    </w:p>
+    <w:p/>
+    <w:p/>
+    <w:p>
+      <w:r>
+        <w:t xml:space="preserve">constantly advancing research in Artificial Intelligence (AI) and Natural Language Processing (NLP), user interfaces are starting to shift to a more conversational approach. </w:t>
+      </w:r>
+    </w:p>
+    <w:p>
+      <w:r>
+        <w:t>https://www.cs.cmu.edu/~amulet/papers/uihistory.tr.html</w:t>
+      </w:r>
     </w:p>
     <w:sectPr>
       <w:pgSz w:w="11906" w:h="16838"/>

</xml_diff>

<commit_message>
Minor progress on the paper ~300 words
</commit_message>
<xml_diff>
--- a/cui-researchpaper.docx
+++ b/cui-researchpaper.docx
@@ -11,6 +11,11 @@
       </w:r>
     </w:p>
     <w:p>
+      <w:pPr>
+        <w:rPr>
+          <w:b/>
+        </w:rPr>
+      </w:pPr>
       <w:r>
         <w:rPr>
           <w:b/>
@@ -18,164 +23,449 @@
         <w:t>Introduction</w:t>
       </w:r>
     </w:p>
-    <w:p/>
-    <w:p>
-      <w:r>
-        <w:t xml:space="preserve">The </w:t>
-      </w:r>
-      <w:r>
-        <w:t>ever-evolving</w:t>
+    <w:p>
+      <w:pPr>
+        <w:rPr>
+          <w:i/>
+        </w:rPr>
+      </w:pPr>
+      <w:r>
+        <w:rPr>
+          <w:i/>
+        </w:rPr>
+        <w:t>Definition of Conversational User Interface:</w:t>
+      </w:r>
+    </w:p>
+    <w:p>
+      <w:r>
+        <w:t xml:space="preserve">A </w:t>
+      </w:r>
+      <w:r>
+        <w:t>Conversational</w:t>
       </w:r>
       <w:r>
         <w:t xml:space="preserve"> </w:t>
       </w:r>
       <w:r>
-        <w:t xml:space="preserve">research in </w:t>
-      </w:r>
-      <w:r>
+        <w:t>U</w:t>
+      </w:r>
+      <w:r>
+        <w:t xml:space="preserve">ser </w:t>
+      </w:r>
+      <w:r>
+        <w:t>I</w:t>
+      </w:r>
+      <w:r>
+        <w:t>nterface</w:t>
+      </w:r>
+      <w:r>
+        <w:t xml:space="preserve"> (CUI)</w:t>
+      </w:r>
+      <w:r>
+        <w:t xml:space="preserve"> is an interface that imitates a</w:t>
+      </w:r>
+      <w:r>
+        <w:t xml:space="preserve"> conversation with a</w:t>
+      </w:r>
+      <w:r>
+        <w:t xml:space="preserve"> real human, in the way it understands and responds to the user’s questions. The idea behind </w:t>
+      </w:r>
+      <w:r>
+        <w:t xml:space="preserve">CUI </w:t>
+      </w:r>
+      <w:r>
+        <w:t xml:space="preserve">is to eliminate interacting with a computer by clicking on buttons and </w:t>
+      </w:r>
+      <w:r>
+        <w:t>entering predefined</w:t>
+      </w:r>
+      <w:r>
+        <w:t xml:space="preserve"> terms, instead you interact with it by telling it what you want </w:t>
+      </w:r>
+      <w:r>
+        <w:t xml:space="preserve">it </w:t>
+      </w:r>
+      <w:r>
+        <w:t>to do.</w:t>
+      </w:r>
+    </w:p>
+    <w:p>
+      <w:r>
+        <w:t>Humans have been communicating with one another through very complex systems of communications, language being the leading example.  Language has adapted from sounds</w:t>
+      </w:r>
+      <w:r>
+        <w:t xml:space="preserve"> and </w:t>
+      </w:r>
+      <w:r>
+        <w:t>gestures</w:t>
+      </w:r>
+      <w:r>
+        <w:t>,</w:t>
+      </w:r>
+      <w:r>
+        <w:t xml:space="preserve"> to words with meanings</w:t>
+      </w:r>
+      <w:r>
+        <w:t xml:space="preserve">, </w:t>
+      </w:r>
+      <w:r>
+        <w:t xml:space="preserve">and recently, </w:t>
+      </w:r>
+      <w:r>
+        <w:t xml:space="preserve">to miniature </w:t>
+      </w:r>
+      <w:r>
+        <w:t>vector graphics</w:t>
+      </w:r>
+      <w:r>
+        <w:t xml:space="preserve"> also known as emojis</w:t>
+      </w:r>
+      <w:r>
+        <w:t>.</w:t>
+      </w:r>
+    </w:p>
+    <w:p>
+      <w:r>
+        <w:t xml:space="preserve">Humans and machines communicate through a system of inputs and outputs </w:t>
+      </w:r>
+      <w:r>
+        <w:t xml:space="preserve">by </w:t>
+      </w:r>
+      <w:r>
+        <w:t>using the computer mouse, computer keyboard</w:t>
+      </w:r>
+      <w:r>
+        <w:t>,</w:t>
+      </w:r>
+      <w:r>
+        <w:t xml:space="preserve"> touch activated monitors</w:t>
+      </w:r>
+      <w:r>
+        <w:t>, voice commands or gestures</w:t>
+      </w:r>
+      <w:r>
+        <w:t xml:space="preserve"> to interact with a</w:t>
+      </w:r>
+      <w:r>
+        <w:t xml:space="preserve"> </w:t>
+      </w:r>
+      <w:r>
+        <w:t>User Interface(UI)</w:t>
+      </w:r>
+      <w:r>
+        <w:t>.</w:t>
+      </w:r>
+      <w:r>
+        <w:t xml:space="preserve"> </w:t>
+      </w:r>
+      <w:r>
+        <w:t>The</w:t>
+      </w:r>
+      <w:r>
+        <w:t xml:space="preserve"> adaptation that humans went through to develop the language that </w:t>
+      </w:r>
+      <w:r>
+        <w:t>we</w:t>
+      </w:r>
+      <w:r>
+        <w:t xml:space="preserve"> </w:t>
+      </w:r>
+      <w:r>
+        <w:t>speak and read</w:t>
+      </w:r>
+      <w:r>
+        <w:t xml:space="preserve"> today</w:t>
+      </w:r>
+      <w:r>
+        <w:t xml:space="preserve">, </w:t>
+      </w:r>
+      <w:r>
+        <w:t>is also present in the research of Human-Computer Interaction (HCI)</w:t>
+      </w:r>
+      <w:r>
+        <w:t>. An adaptation is taking place</w:t>
+      </w:r>
+      <w:r>
+        <w:t xml:space="preserve"> to develop </w:t>
+      </w:r>
+      <w:r>
+        <w:t xml:space="preserve">the next step in HCI, a </w:t>
+      </w:r>
+      <w:r>
+        <w:t>more intuitive and efficient method of communication between humans and computers.</w:t>
+      </w:r>
+      <w:r>
+        <w:t xml:space="preserve"> </w:t>
+      </w:r>
+    </w:p>
+    <w:p>
+      <w:r>
+        <w:t>As Brad A. Myers states in his paper “</w:t>
+      </w:r>
+      <w:r>
+        <w:rPr>
+          <w:i/>
+        </w:rPr>
+        <w:t>A Brief History of Human Computer Interaction Technology”</w:t>
+      </w:r>
+      <w:r>
+        <w:t xml:space="preserve">, </w:t>
+      </w:r>
+      <w:r>
+        <w:rPr>
+          <w:i/>
+        </w:rPr>
+        <w:t>“</w:t>
+      </w:r>
+      <w:r>
+        <w:t>As computers get faster, more of the processing power is being devoted to the user interface. The interfaces of the future will use gesture recognition, speech recognition and generation, "intelligent agents," adaptive interfaces, video, and many other technologies now being investigated by research groups at universities and corporate labs. It is imperative that this research continue and be well-supported.</w:t>
+      </w:r>
+      <w:r>
+        <w:t>” [1]</w:t>
+      </w:r>
+    </w:p>
+    <w:p>
+      <w:r>
+        <w:t xml:space="preserve">In this review </w:t>
+      </w:r>
+      <w:r>
+        <w:t xml:space="preserve">I will be covering the </w:t>
+      </w:r>
+      <w:r>
+        <w:t xml:space="preserve">basis on which CUI operate, the </w:t>
+      </w:r>
+      <w:r>
+        <w:t>advancements that have been made in developing a</w:t>
+      </w:r>
+      <w:r>
+        <w:t xml:space="preserve"> </w:t>
+      </w:r>
+      <w:r>
+        <w:t>CUI</w:t>
+      </w:r>
+      <w:r>
+        <w:t xml:space="preserve"> and the </w:t>
+      </w:r>
+      <w:r>
+        <w:t>adjustments</w:t>
+      </w:r>
+      <w:r>
+        <w:t xml:space="preserve"> current and future developers must make to enable </w:t>
+      </w:r>
+      <w:r>
+        <w:t>CUI</w:t>
+      </w:r>
+      <w:r>
+        <w:t xml:space="preserve"> technology to</w:t>
+      </w:r>
+      <w:r>
+        <w:t xml:space="preserve"> </w:t>
+      </w:r>
+      <w:r>
+        <w:t xml:space="preserve">become the </w:t>
+      </w:r>
+      <w:r>
+        <w:t>standard</w:t>
+      </w:r>
+      <w:r>
+        <w:t xml:space="preserve"> for all applicable interfaces</w:t>
+      </w:r>
+      <w:r>
+        <w:t>.</w:t>
+      </w:r>
+    </w:p>
+    <w:p>
+      <w:pPr>
+        <w:rPr>
+          <w:b/>
+        </w:rPr>
+      </w:pPr>
+      <w:r>
+        <w:rPr>
+          <w:b/>
+        </w:rPr>
+        <w:t>Natural Language Processing</w:t>
+      </w:r>
+    </w:p>
+    <w:p>
+      <w:r>
+        <w:t xml:space="preserve">Natural Language Processing (NLP) is the foundation that </w:t>
+      </w:r>
+      <w:r>
+        <w:t>CUI sits on.</w:t>
+      </w:r>
+      <w:bookmarkStart w:id="0" w:name="_GoBack"/>
+      <w:bookmarkEnd w:id="0"/>
+    </w:p>
+    <w:p>
+      <w:pPr>
+        <w:rPr>
+          <w:b/>
+        </w:rPr>
+      </w:pPr>
+      <w:r>
+        <w:rPr>
+          <w:b/>
+        </w:rPr>
         <w:t>Artificial Intelligence</w:t>
       </w:r>
-      <w:r>
-        <w:t>(AI)</w:t>
-      </w:r>
-      <w:r>
-        <w:t xml:space="preserve">, specifically Natural Language Processing (NLP), is </w:t>
-      </w:r>
-      <w:r>
-        <w:t xml:space="preserve">impacting the research of Human-Computer Interaction (HCI). </w:t>
-      </w:r>
-    </w:p>
-    <w:p>
-      <w:r>
-        <w:t xml:space="preserve">The continuous </w:t>
-      </w:r>
-      <w:r>
-        <w:t xml:space="preserve">growth of </w:t>
-      </w:r>
-      <w:r>
-        <w:t>research in Artificial Intelligence (AI)</w:t>
-      </w:r>
-      <w:r>
-        <w:t xml:space="preserve">, specifically Natural Language Processing (NLP), is impacting the research sector of Human-Computer Interaction (AI). </w:t>
-      </w:r>
-    </w:p>
-    <w:p/>
-    <w:p>
-      <w:bookmarkStart w:id="0" w:name="_GoBack"/>
-      <w:r>
-        <w:t>Humans have been communicating with one another through very complex systems of communications, language being the leading example.  Language has adapted from sounds</w:t>
-      </w:r>
-      <w:r>
-        <w:t xml:space="preserve"> and </w:t>
-      </w:r>
-      <w:r>
-        <w:t>gestures</w:t>
-      </w:r>
-      <w:r>
-        <w:t>,</w:t>
-      </w:r>
-      <w:r>
-        <w:t xml:space="preserve"> to words tied with meanings</w:t>
-      </w:r>
-      <w:r>
-        <w:t>, to miniature icons also known as emojis</w:t>
-      </w:r>
-      <w:r>
-        <w:t>. Humans and machines communicate through a system of inputs and outputs using the computer mouse, computer keyboard or touch activated monitors to interact with a</w:t>
-      </w:r>
-      <w:r>
-        <w:t xml:space="preserve"> </w:t>
-      </w:r>
-      <w:r>
-        <w:t>User Interface(UI)</w:t>
-      </w:r>
-      <w:r>
-        <w:t xml:space="preserve">. </w:t>
-      </w:r>
-      <w:r>
-        <w:t>Th</w:t>
-      </w:r>
-      <w:r>
-        <w:t>is</w:t>
-      </w:r>
-      <w:r>
-        <w:t xml:space="preserve"> adaptation that humans went through to develop the language that you </w:t>
-      </w:r>
-      <w:r>
-        <w:t>read today</w:t>
-      </w:r>
-      <w:r>
-        <w:t xml:space="preserve">, </w:t>
-      </w:r>
-      <w:r>
-        <w:t>is also present in the research of Human-Computer Interaction (HCI) to develop more intuitive and efficient method of communication between humans and computers.</w:t>
-      </w:r>
-      <w:r>
-        <w:t xml:space="preserve"> Methods such as Gesture Recognition and Natural Language and Speech</w:t>
-      </w:r>
-      <w:r>
-        <w:t xml:space="preserve"> are the </w:t>
-      </w:r>
-    </w:p>
-    <w:bookmarkEnd w:id="0"/>
-    <w:p>
-      <w:r>
-        <w:t xml:space="preserve">research in Human-Computer Interaction (HCI) is also going through a similar adaptation to enable a more intuitive and efficient form of </w:t>
-      </w:r>
-      <w:r>
-        <w:t>communication between humans and computers.</w:t>
-      </w:r>
-    </w:p>
-    <w:p>
-      <w:r>
-        <w:t xml:space="preserve">Humans </w:t>
+    </w:p>
+    <w:p>
+      <w:pPr>
+        <w:rPr>
+          <w:b/>
+        </w:rPr>
+      </w:pPr>
+      <w:r>
+        <w:rPr>
+          <w:b/>
+        </w:rPr>
+        <w:t>Commercial Conversational User Interfaces</w:t>
+      </w:r>
+    </w:p>
+    <w:p>
+      <w:pPr>
+        <w:rPr>
+          <w:b/>
+        </w:rPr>
+      </w:pPr>
+      <w:r>
+        <w:rPr>
+          <w:b/>
+        </w:rPr>
+        <w:t>Conversational APIs</w:t>
+      </w:r>
+    </w:p>
+    <w:p>
+      <w:pPr>
+        <w:rPr>
+          <w:b/>
+        </w:rPr>
+      </w:pPr>
+      <w:r>
+        <w:rPr>
+          <w:b/>
+        </w:rPr>
+        <w:t>Future Expectations</w:t>
+      </w:r>
+    </w:p>
+    <w:p>
+      <w:pPr>
+        <w:rPr>
+          <w:b/>
+        </w:rPr>
+      </w:pPr>
+      <w:r>
+        <w:rPr>
+          <w:b/>
+        </w:rPr>
+        <w:t>Discussion</w:t>
+      </w:r>
+    </w:p>
+    <w:p>
+      <w:pPr>
+        <w:rPr>
+          <w:b/>
+        </w:rPr>
+      </w:pPr>
+      <w:r>
+        <w:rPr>
+          <w:b/>
+        </w:rPr>
+        <w:t>References</w:t>
+      </w:r>
+    </w:p>
+    <w:p>
+      <w:pPr>
+        <w:rPr>
+          <w:b/>
+        </w:rPr>
+      </w:pPr>
+    </w:p>
+    <w:p>
+      <w:r>
+        <w:br w:type="page"/>
+      </w:r>
+    </w:p>
+    <w:p>
+      <w:r>
+        <w:lastRenderedPageBreak/>
+        <w:t xml:space="preserve">[1] </w:t>
+      </w:r>
+      <w:r>
+        <w:rPr>
+          <w:b/>
+          <w:bCs/>
+          <w:color w:val="000000"/>
+          <w:sz w:val="36"/>
+          <w:szCs w:val="36"/>
+        </w:rPr>
+        <w:t>Brad A. Myers. "</w:t>
+      </w:r>
+      <w:r>
+        <w:rPr>
+          <w:b/>
+          <w:bCs/>
+          <w:i/>
+          <w:color w:val="000000"/>
+          <w:sz w:val="36"/>
+          <w:szCs w:val="36"/>
+        </w:rPr>
+        <w:t>A Brief History of Human Computer Interaction Technology.</w:t>
+      </w:r>
+      <w:r>
+        <w:rPr>
+          <w:b/>
+          <w:bCs/>
+          <w:color w:val="000000"/>
+          <w:sz w:val="36"/>
+          <w:szCs w:val="36"/>
+        </w:rPr>
+        <w:t>" </w:t>
+      </w:r>
+      <w:r>
+        <w:rPr>
+          <w:b/>
+          <w:bCs/>
+          <w:i/>
+          <w:iCs/>
+          <w:color w:val="000000"/>
+          <w:sz w:val="36"/>
+          <w:szCs w:val="36"/>
+        </w:rPr>
+        <w:t>ACM interactions</w:t>
+      </w:r>
+      <w:r>
+        <w:rPr>
+          <w:b/>
+          <w:bCs/>
+          <w:color w:val="000000"/>
+          <w:sz w:val="36"/>
+          <w:szCs w:val="36"/>
+        </w:rPr>
+        <w:t xml:space="preserve">. Vol. 5, no. 2, </w:t>
       </w:r>
       <w:proofErr w:type="gramStart"/>
       <w:r>
-        <w:t>have the ability to</w:t>
+        <w:rPr>
+          <w:b/>
+          <w:bCs/>
+          <w:color w:val="000000"/>
+          <w:sz w:val="36"/>
+          <w:szCs w:val="36"/>
+        </w:rPr>
+        <w:t>March,</w:t>
       </w:r>
       <w:proofErr w:type="gramEnd"/>
       <w:r>
-        <w:t xml:space="preserve"> communicate with one another through very complex systems of communications, language being the leading exampl</w:t>
-      </w:r>
-      <w:r>
-        <w:t>e.</w:t>
-      </w:r>
-      <w:r>
-        <w:t xml:space="preserve"> Language has adapted from sounds to words tied with meaning.</w:t>
-      </w:r>
-      <w:r>
-        <w:t xml:space="preserve"> Humans are limited when it comes to interacting with machines.</w:t>
-      </w:r>
-      <w:r>
-        <w:t xml:space="preserve"> </w:t>
-      </w:r>
-      <w:r>
-        <w:t xml:space="preserve">User </w:t>
-      </w:r>
-      <w:r>
-        <w:t>I</w:t>
-      </w:r>
-      <w:r>
-        <w:t>nterfaces</w:t>
-      </w:r>
-      <w:r>
-        <w:t xml:space="preserve"> (UI)</w:t>
-      </w:r>
-      <w:r>
-        <w:t xml:space="preserve">, usually graphical (GUI), are the leading examples of human-computer interaction. </w:t>
-      </w:r>
-    </w:p>
-    <w:p/>
-    <w:p/>
-    <w:p>
-      <w:r>
-        <w:t xml:space="preserve">constantly advancing research in Artificial Intelligence (AI) and Natural Language Processing (NLP), user interfaces are starting to shift to a more conversational approach. </w:t>
-      </w:r>
-    </w:p>
-    <w:p>
-      <w:r>
-        <w:t>https://www.cs.cmu.edu/~amulet/papers/uihistory.tr.html</w:t>
+        <w:rPr>
+          <w:b/>
+          <w:bCs/>
+          <w:color w:val="000000"/>
+          <w:sz w:val="36"/>
+          <w:szCs w:val="36"/>
+        </w:rPr>
+        <w:t xml:space="preserve"> 1998. pp. 44-54. </w:t>
       </w:r>
     </w:p>
     <w:sectPr>
@@ -589,7 +879,6 @@
   <w:style w:type="character" w:default="1" w:styleId="DefaultParagraphFont">
     <w:name w:val="Default Paragraph Font"/>
     <w:uiPriority w:val="1"/>
-    <w:semiHidden/>
     <w:unhideWhenUsed/>
   </w:style>
   <w:style w:type="table" w:default="1" w:styleId="TableNormal">

</xml_diff>